<commit_message>
Complete Requirement Document, sql code for first few things after import data.
</commit_message>
<xml_diff>
--- a/mockup requirement.docx
+++ b/mockup requirement.docx
@@ -4,45 +4,83 @@
   <w:body>
     <w:p>
       <w:pPr>
-        <w:rPr>
-          <w:sz w:val="28"/>
-          <w:szCs w:val="28"/>
-          <w:lang w:val="en-CA"/>
-        </w:rPr>
-      </w:pPr>
-      <w:r>
-        <w:rPr>
-          <w:sz w:val="28"/>
-          <w:szCs w:val="28"/>
-          <w:lang w:val="en-CA"/>
-        </w:rPr>
-        <w:t>Requirement</w:t>
-      </w:r>
-    </w:p>
-    <w:p>
-      <w:pPr>
-        <w:rPr>
-          <w:sz w:val="28"/>
-          <w:szCs w:val="28"/>
-          <w:lang w:val="en-CA"/>
-        </w:rPr>
-      </w:pPr>
-    </w:p>
-    <w:p>
-      <w:pPr>
-        <w:rPr>
-          <w:sz w:val="28"/>
-          <w:szCs w:val="28"/>
-          <w:lang w:val="en-CA"/>
-        </w:rPr>
-      </w:pPr>
-      <w:r>
-        <w:rPr>
-          <w:sz w:val="28"/>
-          <w:szCs w:val="28"/>
-          <w:lang w:val="en-CA"/>
-        </w:rPr>
-        <w:t>This is a mocked up interview exercise for manipulating a large dataset.</w:t>
+        <w:tabs>
+          <w:tab w:val="left" w:pos="2760"/>
+        </w:tabs>
+        <w:rPr>
+          <w:b/>
+          <w:bCs/>
+          <w:sz w:val="28"/>
+          <w:szCs w:val="28"/>
+          <w:u w:val="single"/>
+          <w:lang w:val="en-CA"/>
+        </w:rPr>
+      </w:pPr>
+      <w:r>
+        <w:rPr>
+          <w:b/>
+          <w:bCs/>
+          <w:sz w:val="28"/>
+          <w:szCs w:val="28"/>
+          <w:u w:val="single"/>
+          <w:lang w:val="en-CA"/>
+        </w:rPr>
+        <w:t>Backgroun</w:t>
+      </w:r>
+      <w:r>
+        <w:rPr>
+          <w:b/>
+          <w:bCs/>
+          <w:sz w:val="28"/>
+          <w:szCs w:val="28"/>
+          <w:u w:val="single"/>
+          <w:lang w:val="en-CA"/>
+        </w:rPr>
+        <w:t>d</w:t>
+      </w:r>
+    </w:p>
+    <w:p>
+      <w:pPr>
+        <w:rPr>
+          <w:sz w:val="28"/>
+          <w:szCs w:val="28"/>
+          <w:lang w:val="en-CA"/>
+        </w:rPr>
+      </w:pPr>
+    </w:p>
+    <w:p>
+      <w:pPr>
+        <w:rPr>
+          <w:sz w:val="28"/>
+          <w:szCs w:val="28"/>
+          <w:lang w:val="en-CA"/>
+        </w:rPr>
+      </w:pPr>
+      <w:r>
+        <w:rPr>
+          <w:sz w:val="28"/>
+          <w:szCs w:val="28"/>
+          <w:lang w:val="en-CA"/>
+        </w:rPr>
+        <w:t xml:space="preserve">This is a </w:t>
+      </w:r>
+      <w:proofErr w:type="gramStart"/>
+      <w:r>
+        <w:rPr>
+          <w:sz w:val="28"/>
+          <w:szCs w:val="28"/>
+          <w:lang w:val="en-CA"/>
+        </w:rPr>
+        <w:t>mocked up</w:t>
+      </w:r>
+      <w:proofErr w:type="gramEnd"/>
+      <w:r>
+        <w:rPr>
+          <w:sz w:val="28"/>
+          <w:szCs w:val="28"/>
+          <w:lang w:val="en-CA"/>
+        </w:rPr>
+        <w:t xml:space="preserve"> interview exercise for manipulating a large dataset.</w:t>
       </w:r>
     </w:p>
     <w:p>
@@ -572,15 +610,7 @@
           <w:szCs w:val="28"/>
           <w:lang w:val="en-CA"/>
         </w:rPr>
-        <w:t xml:space="preserve">The aggregated report will have below </w:t>
-      </w:r>
-      <w:r>
-        <w:rPr>
-          <w:sz w:val="28"/>
-          <w:szCs w:val="28"/>
-          <w:lang w:val="en-CA"/>
-        </w:rPr>
-        <w:t>columns:</w:t>
+        <w:t>The aggregated report will have below columns:</w:t>
       </w:r>
     </w:p>
     <w:p>
@@ -868,11 +898,1020 @@
     <w:p>
       <w:pPr>
         <w:rPr>
-          <w:sz w:val="28"/>
-          <w:szCs w:val="28"/>
-          <w:lang w:val="en-CA"/>
-        </w:rPr>
-      </w:pPr>
+          <w:rFonts w:eastAsiaTheme="minorHAnsi"/>
+          <w:sz w:val="28"/>
+          <w:szCs w:val="28"/>
+          <w:lang w:val="en-CA"/>
+        </w:rPr>
+      </w:pPr>
+    </w:p>
+    <w:p>
+      <w:pPr>
+        <w:rPr>
+          <w:rFonts w:eastAsiaTheme="minorHAnsi"/>
+          <w:sz w:val="28"/>
+          <w:szCs w:val="28"/>
+          <w:lang w:val="en-CA"/>
+        </w:rPr>
+      </w:pPr>
+      <w:r>
+        <w:rPr>
+          <w:rFonts w:eastAsiaTheme="minorHAnsi"/>
+          <w:sz w:val="28"/>
+          <w:szCs w:val="28"/>
+          <w:lang w:val="en-CA"/>
+        </w:rPr>
+        <w:t>Below is an imagined illustration of desired grouping for aggregation</w:t>
+      </w:r>
+    </w:p>
+    <w:tbl>
+      <w:tblPr>
+        <w:tblStyle w:val="TableGrid"/>
+        <w:tblW w:w="0" w:type="auto"/>
+        <w:tblLook w:val="04A0" w:firstRow="1" w:lastRow="0" w:firstColumn="1" w:lastColumn="0" w:noHBand="0" w:noVBand="1"/>
+      </w:tblPr>
+      <w:tblGrid>
+        <w:gridCol w:w="2157"/>
+        <w:gridCol w:w="2157"/>
+        <w:gridCol w:w="2158"/>
+        <w:gridCol w:w="2158"/>
+      </w:tblGrid>
+      <w:tr>
+        <w:tc>
+          <w:tcPr>
+            <w:tcW w:w="2157" w:type="dxa"/>
+          </w:tcPr>
+          <w:p>
+            <w:pPr>
+              <w:rPr>
+                <w:sz w:val="28"/>
+                <w:szCs w:val="28"/>
+                <w:lang w:val="en-CA"/>
+              </w:rPr>
+            </w:pPr>
+            <w:r>
+              <w:rPr>
+                <w:sz w:val="28"/>
+                <w:szCs w:val="28"/>
+                <w:lang w:val="en-CA"/>
+              </w:rPr>
+              <w:t>REPORT_ID</w:t>
+            </w:r>
+          </w:p>
+        </w:tc>
+        <w:tc>
+          <w:tcPr>
+            <w:tcW w:w="2157" w:type="dxa"/>
+          </w:tcPr>
+          <w:p>
+            <w:pPr>
+              <w:rPr>
+                <w:sz w:val="28"/>
+                <w:szCs w:val="28"/>
+                <w:lang w:val="en-CA"/>
+              </w:rPr>
+            </w:pPr>
+            <w:r>
+              <w:rPr>
+                <w:sz w:val="28"/>
+                <w:szCs w:val="28"/>
+                <w:lang w:val="en-CA"/>
+              </w:rPr>
+              <w:t>REPORT_PERIOD</w:t>
+            </w:r>
+          </w:p>
+        </w:tc>
+        <w:tc>
+          <w:tcPr>
+            <w:tcW w:w="2158" w:type="dxa"/>
+          </w:tcPr>
+          <w:p>
+            <w:pPr>
+              <w:rPr>
+                <w:sz w:val="28"/>
+                <w:szCs w:val="28"/>
+                <w:lang w:val="en-CA"/>
+              </w:rPr>
+            </w:pPr>
+            <w:r>
+              <w:rPr>
+                <w:sz w:val="28"/>
+                <w:szCs w:val="28"/>
+                <w:lang w:val="en-CA"/>
+              </w:rPr>
+              <w:t>TEST_NO</w:t>
+            </w:r>
+          </w:p>
+        </w:tc>
+        <w:tc>
+          <w:tcPr>
+            <w:tcW w:w="2158" w:type="dxa"/>
+          </w:tcPr>
+          <w:p>
+            <w:pPr>
+              <w:rPr>
+                <w:sz w:val="28"/>
+                <w:szCs w:val="28"/>
+                <w:lang w:val="en-CA"/>
+              </w:rPr>
+            </w:pPr>
+            <w:r>
+              <w:rPr>
+                <w:sz w:val="28"/>
+                <w:szCs w:val="28"/>
+                <w:lang w:val="en-CA"/>
+              </w:rPr>
+              <w:t>SERIAL_NO</w:t>
+            </w:r>
+          </w:p>
+        </w:tc>
+      </w:tr>
+      <w:tr>
+        <w:tc>
+          <w:tcPr>
+            <w:tcW w:w="2157" w:type="dxa"/>
+            <w:shd w:val="clear" w:color="auto" w:fill="FFFF00"/>
+          </w:tcPr>
+          <w:p>
+            <w:pPr>
+              <w:rPr>
+                <w:sz w:val="28"/>
+                <w:szCs w:val="28"/>
+                <w:highlight w:val="yellow"/>
+                <w:lang w:val="en-CA"/>
+              </w:rPr>
+            </w:pPr>
+            <w:r>
+              <w:rPr>
+                <w:sz w:val="28"/>
+                <w:szCs w:val="28"/>
+                <w:highlight w:val="yellow"/>
+                <w:lang w:val="en-CA"/>
+              </w:rPr>
+              <w:t>123</w:t>
+            </w:r>
+          </w:p>
+        </w:tc>
+        <w:tc>
+          <w:tcPr>
+            <w:tcW w:w="2157" w:type="dxa"/>
+            <w:shd w:val="clear" w:color="auto" w:fill="FFFF00"/>
+          </w:tcPr>
+          <w:p>
+            <w:pPr>
+              <w:rPr>
+                <w:sz w:val="28"/>
+                <w:szCs w:val="28"/>
+                <w:highlight w:val="yellow"/>
+                <w:lang w:val="en-CA"/>
+              </w:rPr>
+            </w:pPr>
+            <w:r>
+              <w:rPr>
+                <w:sz w:val="28"/>
+                <w:szCs w:val="28"/>
+                <w:highlight w:val="yellow"/>
+                <w:lang w:val="en-CA"/>
+              </w:rPr>
+              <w:t>1</w:t>
+            </w:r>
+          </w:p>
+        </w:tc>
+        <w:tc>
+          <w:tcPr>
+            <w:tcW w:w="2158" w:type="dxa"/>
+            <w:shd w:val="clear" w:color="auto" w:fill="FFFF00"/>
+          </w:tcPr>
+          <w:p>
+            <w:pPr>
+              <w:rPr>
+                <w:sz w:val="28"/>
+                <w:szCs w:val="28"/>
+                <w:highlight w:val="yellow"/>
+                <w:lang w:val="en-CA"/>
+              </w:rPr>
+            </w:pPr>
+            <w:r>
+              <w:rPr>
+                <w:sz w:val="28"/>
+                <w:szCs w:val="28"/>
+                <w:highlight w:val="yellow"/>
+                <w:lang w:val="en-CA"/>
+              </w:rPr>
+              <w:t>1A</w:t>
+            </w:r>
+          </w:p>
+        </w:tc>
+        <w:tc>
+          <w:tcPr>
+            <w:tcW w:w="2158" w:type="dxa"/>
+            <w:shd w:val="clear" w:color="auto" w:fill="FFFF00"/>
+          </w:tcPr>
+          <w:p>
+            <w:pPr>
+              <w:rPr>
+                <w:sz w:val="28"/>
+                <w:szCs w:val="28"/>
+                <w:highlight w:val="yellow"/>
+                <w:lang w:val="en-CA"/>
+              </w:rPr>
+            </w:pPr>
+            <w:r>
+              <w:rPr>
+                <w:sz w:val="28"/>
+                <w:szCs w:val="28"/>
+                <w:highlight w:val="yellow"/>
+                <w:lang w:val="en-CA"/>
+              </w:rPr>
+              <w:t>AB</w:t>
+            </w:r>
+          </w:p>
+        </w:tc>
+      </w:tr>
+      <w:tr>
+        <w:tc>
+          <w:tcPr>
+            <w:tcW w:w="2157" w:type="dxa"/>
+            <w:shd w:val="clear" w:color="auto" w:fill="FFFF00"/>
+          </w:tcPr>
+          <w:p>
+            <w:pPr>
+              <w:rPr>
+                <w:sz w:val="28"/>
+                <w:szCs w:val="28"/>
+                <w:highlight w:val="yellow"/>
+                <w:lang w:val="en-CA"/>
+              </w:rPr>
+            </w:pPr>
+            <w:r>
+              <w:rPr>
+                <w:sz w:val="28"/>
+                <w:szCs w:val="28"/>
+                <w:highlight w:val="yellow"/>
+                <w:lang w:val="en-CA"/>
+              </w:rPr>
+              <w:t>123</w:t>
+            </w:r>
+          </w:p>
+        </w:tc>
+        <w:tc>
+          <w:tcPr>
+            <w:tcW w:w="2157" w:type="dxa"/>
+            <w:shd w:val="clear" w:color="auto" w:fill="FFFF00"/>
+          </w:tcPr>
+          <w:p>
+            <w:pPr>
+              <w:rPr>
+                <w:sz w:val="28"/>
+                <w:szCs w:val="28"/>
+                <w:highlight w:val="yellow"/>
+                <w:lang w:val="en-CA"/>
+              </w:rPr>
+            </w:pPr>
+            <w:r>
+              <w:rPr>
+                <w:sz w:val="28"/>
+                <w:szCs w:val="28"/>
+                <w:highlight w:val="yellow"/>
+                <w:lang w:val="en-CA"/>
+              </w:rPr>
+              <w:t>2</w:t>
+            </w:r>
+          </w:p>
+        </w:tc>
+        <w:tc>
+          <w:tcPr>
+            <w:tcW w:w="2158" w:type="dxa"/>
+            <w:shd w:val="clear" w:color="auto" w:fill="FFFF00"/>
+          </w:tcPr>
+          <w:p>
+            <w:pPr>
+              <w:rPr>
+                <w:sz w:val="28"/>
+                <w:szCs w:val="28"/>
+                <w:highlight w:val="yellow"/>
+                <w:lang w:val="en-CA"/>
+              </w:rPr>
+            </w:pPr>
+            <w:r>
+              <w:rPr>
+                <w:sz w:val="28"/>
+                <w:szCs w:val="28"/>
+                <w:highlight w:val="yellow"/>
+                <w:lang w:val="en-CA"/>
+              </w:rPr>
+              <w:t>1A</w:t>
+            </w:r>
+          </w:p>
+        </w:tc>
+        <w:tc>
+          <w:tcPr>
+            <w:tcW w:w="2158" w:type="dxa"/>
+            <w:shd w:val="clear" w:color="auto" w:fill="FFFF00"/>
+          </w:tcPr>
+          <w:p>
+            <w:pPr>
+              <w:rPr>
+                <w:sz w:val="28"/>
+                <w:szCs w:val="28"/>
+                <w:highlight w:val="yellow"/>
+                <w:lang w:val="en-CA"/>
+              </w:rPr>
+            </w:pPr>
+            <w:r>
+              <w:rPr>
+                <w:sz w:val="28"/>
+                <w:szCs w:val="28"/>
+                <w:highlight w:val="yellow"/>
+                <w:lang w:val="en-CA"/>
+              </w:rPr>
+              <w:t>AB111</w:t>
+            </w:r>
+          </w:p>
+        </w:tc>
+      </w:tr>
+      <w:tr>
+        <w:tc>
+          <w:tcPr>
+            <w:tcW w:w="2157" w:type="dxa"/>
+            <w:shd w:val="clear" w:color="auto" w:fill="FFFF00"/>
+          </w:tcPr>
+          <w:p>
+            <w:pPr>
+              <w:rPr>
+                <w:sz w:val="28"/>
+                <w:szCs w:val="28"/>
+                <w:highlight w:val="yellow"/>
+                <w:lang w:val="en-CA"/>
+              </w:rPr>
+            </w:pPr>
+            <w:r>
+              <w:rPr>
+                <w:sz w:val="28"/>
+                <w:szCs w:val="28"/>
+                <w:highlight w:val="yellow"/>
+                <w:lang w:val="en-CA"/>
+              </w:rPr>
+              <w:t>123</w:t>
+            </w:r>
+          </w:p>
+        </w:tc>
+        <w:tc>
+          <w:tcPr>
+            <w:tcW w:w="2157" w:type="dxa"/>
+            <w:shd w:val="clear" w:color="auto" w:fill="FFFF00"/>
+          </w:tcPr>
+          <w:p>
+            <w:pPr>
+              <w:rPr>
+                <w:sz w:val="28"/>
+                <w:szCs w:val="28"/>
+                <w:highlight w:val="yellow"/>
+                <w:lang w:val="en-CA"/>
+              </w:rPr>
+            </w:pPr>
+            <w:r>
+              <w:rPr>
+                <w:sz w:val="28"/>
+                <w:szCs w:val="28"/>
+                <w:highlight w:val="yellow"/>
+                <w:lang w:val="en-CA"/>
+              </w:rPr>
+              <w:t>3</w:t>
+            </w:r>
+          </w:p>
+        </w:tc>
+        <w:tc>
+          <w:tcPr>
+            <w:tcW w:w="2158" w:type="dxa"/>
+            <w:shd w:val="clear" w:color="auto" w:fill="FFFF00"/>
+          </w:tcPr>
+          <w:p>
+            <w:pPr>
+              <w:rPr>
+                <w:sz w:val="28"/>
+                <w:szCs w:val="28"/>
+                <w:highlight w:val="yellow"/>
+                <w:lang w:val="en-CA"/>
+              </w:rPr>
+            </w:pPr>
+            <w:r>
+              <w:rPr>
+                <w:sz w:val="28"/>
+                <w:szCs w:val="28"/>
+                <w:highlight w:val="yellow"/>
+                <w:lang w:val="en-CA"/>
+              </w:rPr>
+              <w:t>1A</w:t>
+            </w:r>
+          </w:p>
+        </w:tc>
+        <w:tc>
+          <w:tcPr>
+            <w:tcW w:w="2158" w:type="dxa"/>
+            <w:shd w:val="clear" w:color="auto" w:fill="FFFF00"/>
+          </w:tcPr>
+          <w:p>
+            <w:pPr>
+              <w:rPr>
+                <w:sz w:val="28"/>
+                <w:szCs w:val="28"/>
+                <w:highlight w:val="yellow"/>
+                <w:lang w:val="en-CA"/>
+              </w:rPr>
+            </w:pPr>
+            <w:r>
+              <w:rPr>
+                <w:sz w:val="28"/>
+                <w:szCs w:val="28"/>
+                <w:highlight w:val="yellow"/>
+                <w:lang w:val="en-CA"/>
+              </w:rPr>
+              <w:t>AB111</w:t>
+            </w:r>
+          </w:p>
+        </w:tc>
+      </w:tr>
+      <w:tr>
+        <w:tc>
+          <w:tcPr>
+            <w:tcW w:w="2157" w:type="dxa"/>
+            <w:shd w:val="clear" w:color="auto" w:fill="92D050"/>
+          </w:tcPr>
+          <w:p>
+            <w:pPr>
+              <w:rPr>
+                <w:sz w:val="28"/>
+                <w:szCs w:val="28"/>
+                <w:lang w:val="en-CA"/>
+              </w:rPr>
+            </w:pPr>
+            <w:r>
+              <w:rPr>
+                <w:sz w:val="28"/>
+                <w:szCs w:val="28"/>
+                <w:lang w:val="en-CA"/>
+              </w:rPr>
+              <w:t>123</w:t>
+            </w:r>
+          </w:p>
+        </w:tc>
+        <w:tc>
+          <w:tcPr>
+            <w:tcW w:w="2157" w:type="dxa"/>
+            <w:shd w:val="clear" w:color="auto" w:fill="92D050"/>
+          </w:tcPr>
+          <w:p>
+            <w:pPr>
+              <w:rPr>
+                <w:sz w:val="28"/>
+                <w:szCs w:val="28"/>
+                <w:lang w:val="en-CA"/>
+              </w:rPr>
+            </w:pPr>
+            <w:r>
+              <w:rPr>
+                <w:sz w:val="28"/>
+                <w:szCs w:val="28"/>
+                <w:lang w:val="en-CA"/>
+              </w:rPr>
+              <w:t>6</w:t>
+            </w:r>
+          </w:p>
+        </w:tc>
+        <w:tc>
+          <w:tcPr>
+            <w:tcW w:w="2158" w:type="dxa"/>
+            <w:shd w:val="clear" w:color="auto" w:fill="92D050"/>
+          </w:tcPr>
+          <w:p>
+            <w:pPr>
+              <w:rPr>
+                <w:sz w:val="28"/>
+                <w:szCs w:val="28"/>
+                <w:lang w:val="en-CA"/>
+              </w:rPr>
+            </w:pPr>
+            <w:r>
+              <w:rPr>
+                <w:sz w:val="28"/>
+                <w:szCs w:val="28"/>
+                <w:lang w:val="en-CA"/>
+              </w:rPr>
+              <w:t>2A</w:t>
+            </w:r>
+          </w:p>
+        </w:tc>
+        <w:tc>
+          <w:tcPr>
+            <w:tcW w:w="2158" w:type="dxa"/>
+            <w:shd w:val="clear" w:color="auto" w:fill="92D050"/>
+          </w:tcPr>
+          <w:p>
+            <w:pPr>
+              <w:rPr>
+                <w:sz w:val="28"/>
+                <w:szCs w:val="28"/>
+                <w:lang w:val="en-CA"/>
+              </w:rPr>
+            </w:pPr>
+            <w:r>
+              <w:rPr>
+                <w:sz w:val="28"/>
+                <w:szCs w:val="28"/>
+                <w:lang w:val="en-CA"/>
+              </w:rPr>
+              <w:t>C22</w:t>
+            </w:r>
+          </w:p>
+        </w:tc>
+      </w:tr>
+      <w:tr>
+        <w:tc>
+          <w:tcPr>
+            <w:tcW w:w="2157" w:type="dxa"/>
+            <w:shd w:val="clear" w:color="auto" w:fill="92D050"/>
+          </w:tcPr>
+          <w:p>
+            <w:pPr>
+              <w:rPr>
+                <w:sz w:val="28"/>
+                <w:szCs w:val="28"/>
+                <w:lang w:val="en-CA"/>
+              </w:rPr>
+            </w:pPr>
+            <w:r>
+              <w:rPr>
+                <w:sz w:val="28"/>
+                <w:szCs w:val="28"/>
+                <w:lang w:val="en-CA"/>
+              </w:rPr>
+              <w:t>123</w:t>
+            </w:r>
+          </w:p>
+        </w:tc>
+        <w:tc>
+          <w:tcPr>
+            <w:tcW w:w="2157" w:type="dxa"/>
+            <w:shd w:val="clear" w:color="auto" w:fill="92D050"/>
+          </w:tcPr>
+          <w:p>
+            <w:pPr>
+              <w:rPr>
+                <w:sz w:val="28"/>
+                <w:szCs w:val="28"/>
+                <w:lang w:val="en-CA"/>
+              </w:rPr>
+            </w:pPr>
+            <w:r>
+              <w:rPr>
+                <w:sz w:val="28"/>
+                <w:szCs w:val="28"/>
+                <w:lang w:val="en-CA"/>
+              </w:rPr>
+              <w:t>7</w:t>
+            </w:r>
+          </w:p>
+        </w:tc>
+        <w:tc>
+          <w:tcPr>
+            <w:tcW w:w="2158" w:type="dxa"/>
+            <w:shd w:val="clear" w:color="auto" w:fill="92D050"/>
+          </w:tcPr>
+          <w:p>
+            <w:pPr>
+              <w:rPr>
+                <w:sz w:val="28"/>
+                <w:szCs w:val="28"/>
+                <w:lang w:val="en-CA"/>
+              </w:rPr>
+            </w:pPr>
+            <w:r>
+              <w:rPr>
+                <w:sz w:val="28"/>
+                <w:szCs w:val="28"/>
+                <w:lang w:val="en-CA"/>
+              </w:rPr>
+              <w:t>2A</w:t>
+            </w:r>
+          </w:p>
+        </w:tc>
+        <w:tc>
+          <w:tcPr>
+            <w:tcW w:w="2158" w:type="dxa"/>
+            <w:shd w:val="clear" w:color="auto" w:fill="92D050"/>
+          </w:tcPr>
+          <w:p>
+            <w:pPr>
+              <w:rPr>
+                <w:sz w:val="28"/>
+                <w:szCs w:val="28"/>
+                <w:lang w:val="en-CA"/>
+              </w:rPr>
+            </w:pPr>
+            <w:r>
+              <w:rPr>
+                <w:sz w:val="28"/>
+                <w:szCs w:val="28"/>
+                <w:lang w:val="en-CA"/>
+              </w:rPr>
+              <w:t>C22</w:t>
+            </w:r>
+          </w:p>
+        </w:tc>
+      </w:tr>
+      <w:tr>
+        <w:tc>
+          <w:tcPr>
+            <w:tcW w:w="2157" w:type="dxa"/>
+            <w:shd w:val="clear" w:color="auto" w:fill="00B0F0"/>
+          </w:tcPr>
+          <w:p>
+            <w:pPr>
+              <w:rPr>
+                <w:sz w:val="28"/>
+                <w:szCs w:val="28"/>
+                <w:lang w:val="en-CA"/>
+              </w:rPr>
+            </w:pPr>
+            <w:r>
+              <w:rPr>
+                <w:sz w:val="28"/>
+                <w:szCs w:val="28"/>
+                <w:lang w:val="en-CA"/>
+              </w:rPr>
+              <w:t>123</w:t>
+            </w:r>
+          </w:p>
+        </w:tc>
+        <w:tc>
+          <w:tcPr>
+            <w:tcW w:w="2157" w:type="dxa"/>
+            <w:shd w:val="clear" w:color="auto" w:fill="00B0F0"/>
+          </w:tcPr>
+          <w:p>
+            <w:pPr>
+              <w:ind w:firstLine="720"/>
+              <w:rPr>
+                <w:sz w:val="28"/>
+                <w:szCs w:val="28"/>
+                <w:lang w:val="en-CA"/>
+              </w:rPr>
+            </w:pPr>
+            <w:r>
+              <w:rPr>
+                <w:sz w:val="28"/>
+                <w:szCs w:val="28"/>
+                <w:lang w:val="en-CA"/>
+              </w:rPr>
+              <w:t>8</w:t>
+            </w:r>
+          </w:p>
+        </w:tc>
+        <w:tc>
+          <w:tcPr>
+            <w:tcW w:w="2158" w:type="dxa"/>
+            <w:shd w:val="clear" w:color="auto" w:fill="00B0F0"/>
+          </w:tcPr>
+          <w:p>
+            <w:pPr>
+              <w:rPr>
+                <w:sz w:val="28"/>
+                <w:szCs w:val="28"/>
+                <w:lang w:val="en-CA"/>
+              </w:rPr>
+            </w:pPr>
+            <w:r>
+              <w:rPr>
+                <w:sz w:val="28"/>
+                <w:szCs w:val="28"/>
+                <w:lang w:val="en-CA"/>
+              </w:rPr>
+              <w:t>2AD</w:t>
+            </w:r>
+          </w:p>
+        </w:tc>
+        <w:tc>
+          <w:tcPr>
+            <w:tcW w:w="2158" w:type="dxa"/>
+            <w:shd w:val="clear" w:color="auto" w:fill="00B0F0"/>
+          </w:tcPr>
+          <w:p>
+            <w:pPr>
+              <w:rPr>
+                <w:sz w:val="28"/>
+                <w:szCs w:val="28"/>
+                <w:lang w:val="en-CA"/>
+              </w:rPr>
+            </w:pPr>
+            <w:r>
+              <w:rPr>
+                <w:sz w:val="28"/>
+                <w:szCs w:val="28"/>
+                <w:lang w:val="en-CA"/>
+              </w:rPr>
+              <w:t>E3</w:t>
+            </w:r>
+          </w:p>
+        </w:tc>
+      </w:tr>
+      <w:tr>
+        <w:tc>
+          <w:tcPr>
+            <w:tcW w:w="2157" w:type="dxa"/>
+            <w:shd w:val="clear" w:color="auto" w:fill="F7CAAC" w:themeFill="accent2" w:themeFillTint="66"/>
+          </w:tcPr>
+          <w:p>
+            <w:pPr>
+              <w:tabs>
+                <w:tab w:val="left" w:pos="984"/>
+              </w:tabs>
+              <w:rPr>
+                <w:sz w:val="28"/>
+                <w:szCs w:val="28"/>
+                <w:lang w:val="en-CA"/>
+              </w:rPr>
+            </w:pPr>
+            <w:r>
+              <w:rPr>
+                <w:sz w:val="28"/>
+                <w:szCs w:val="28"/>
+                <w:lang w:val="en-CA"/>
+              </w:rPr>
+              <w:t>123</w:t>
+            </w:r>
+            <w:r>
+              <w:rPr>
+                <w:sz w:val="28"/>
+                <w:szCs w:val="28"/>
+                <w:lang w:val="en-CA"/>
+              </w:rPr>
+              <w:tab/>
+            </w:r>
+          </w:p>
+        </w:tc>
+        <w:tc>
+          <w:tcPr>
+            <w:tcW w:w="2157" w:type="dxa"/>
+            <w:shd w:val="clear" w:color="auto" w:fill="F7CAAC" w:themeFill="accent2" w:themeFillTint="66"/>
+          </w:tcPr>
+          <w:p>
+            <w:pPr>
+              <w:rPr>
+                <w:sz w:val="28"/>
+                <w:szCs w:val="28"/>
+                <w:lang w:val="en-CA"/>
+              </w:rPr>
+            </w:pPr>
+            <w:r>
+              <w:rPr>
+                <w:sz w:val="28"/>
+                <w:szCs w:val="28"/>
+                <w:lang w:val="en-CA"/>
+              </w:rPr>
+              <w:t>9</w:t>
+            </w:r>
+          </w:p>
+        </w:tc>
+        <w:tc>
+          <w:tcPr>
+            <w:tcW w:w="2158" w:type="dxa"/>
+            <w:shd w:val="clear" w:color="auto" w:fill="F7CAAC" w:themeFill="accent2" w:themeFillTint="66"/>
+          </w:tcPr>
+          <w:p>
+            <w:pPr>
+              <w:rPr>
+                <w:sz w:val="28"/>
+                <w:szCs w:val="28"/>
+                <w:lang w:val="en-CA"/>
+              </w:rPr>
+            </w:pPr>
+            <w:r>
+              <w:rPr>
+                <w:sz w:val="28"/>
+                <w:szCs w:val="28"/>
+                <w:lang w:val="en-CA"/>
+              </w:rPr>
+              <w:t>2A</w:t>
+            </w:r>
+          </w:p>
+        </w:tc>
+        <w:tc>
+          <w:tcPr>
+            <w:tcW w:w="2158" w:type="dxa"/>
+            <w:shd w:val="clear" w:color="auto" w:fill="F7CAAC" w:themeFill="accent2" w:themeFillTint="66"/>
+          </w:tcPr>
+          <w:p>
+            <w:pPr>
+              <w:rPr>
+                <w:sz w:val="28"/>
+                <w:szCs w:val="28"/>
+                <w:lang w:val="en-CA"/>
+              </w:rPr>
+            </w:pPr>
+            <w:r>
+              <w:rPr>
+                <w:sz w:val="28"/>
+                <w:szCs w:val="28"/>
+                <w:lang w:val="en-CA"/>
+              </w:rPr>
+              <w:t>F4</w:t>
+            </w:r>
+          </w:p>
+        </w:tc>
+      </w:tr>
+    </w:tbl>
+    <w:p>
+      <w:pPr>
+        <w:rPr>
+          <w:sz w:val="28"/>
+          <w:szCs w:val="28"/>
+          <w:lang w:val="en-CA"/>
+        </w:rPr>
+      </w:pPr>
+    </w:p>
+    <w:p>
+      <w:pPr>
+        <w:rPr>
+          <w:b/>
+          <w:bCs/>
+          <w:sz w:val="28"/>
+          <w:szCs w:val="28"/>
+          <w:u w:val="single"/>
+          <w:lang w:val="en-CA"/>
+        </w:rPr>
+      </w:pPr>
+      <w:r>
+        <w:rPr>
+          <w:b/>
+          <w:bCs/>
+          <w:sz w:val="28"/>
+          <w:szCs w:val="28"/>
+          <w:u w:val="single"/>
+          <w:lang w:val="en-CA"/>
+        </w:rPr>
+        <w:t>Requirement</w:t>
+      </w:r>
+    </w:p>
+    <w:p>
+      <w:pPr>
+        <w:rPr>
+          <w:sz w:val="28"/>
+          <w:szCs w:val="28"/>
+          <w:lang w:val="en-CA"/>
+        </w:rPr>
+      </w:pPr>
+      <w:r>
+        <w:rPr>
+          <w:sz w:val="28"/>
+          <w:szCs w:val="28"/>
+          <w:lang w:val="en-CA"/>
+        </w:rPr>
+        <w:t xml:space="preserve">In a database of your choice, create the data structure, build procedure to do the grouping and aggregation.  </w:t>
+      </w:r>
+    </w:p>
+    <w:p>
+      <w:pPr>
+        <w:rPr>
+          <w:sz w:val="28"/>
+          <w:szCs w:val="28"/>
+          <w:lang w:val="en-CA"/>
+        </w:rPr>
+      </w:pPr>
+      <w:r>
+        <w:rPr>
+          <w:sz w:val="28"/>
+          <w:szCs w:val="28"/>
+          <w:lang w:val="en-CA"/>
+        </w:rPr>
+        <w:t>Document any issues found in the dataset, or false assumptions the client made.</w:t>
+      </w:r>
+    </w:p>
+    <w:p>
+      <w:pPr>
+        <w:rPr>
+          <w:sz w:val="28"/>
+          <w:szCs w:val="28"/>
+          <w:lang w:val="en-CA"/>
+        </w:rPr>
+      </w:pPr>
+      <w:r>
+        <w:rPr>
+          <w:sz w:val="28"/>
+          <w:szCs w:val="28"/>
+          <w:lang w:val="en-CA"/>
+        </w:rPr>
+        <w:t>Make recommendations for any adjustments to address these issues</w:t>
+      </w:r>
+      <w:r>
+        <w:rPr>
+          <w:sz w:val="28"/>
+          <w:szCs w:val="28"/>
+          <w:lang w:val="en-CA"/>
+        </w:rPr>
+        <w:t>.</w:t>
+      </w:r>
+    </w:p>
+    <w:p>
+      <w:pPr>
+        <w:rPr>
+          <w:sz w:val="28"/>
+          <w:szCs w:val="28"/>
+          <w:lang w:val="en-CA"/>
+        </w:rPr>
+      </w:pPr>
+    </w:p>
+    <w:p>
+      <w:pPr>
+        <w:rPr>
+          <w:b/>
+          <w:bCs/>
+          <w:sz w:val="28"/>
+          <w:szCs w:val="28"/>
+          <w:u w:val="single"/>
+          <w:lang w:val="en-CA"/>
+        </w:rPr>
+      </w:pPr>
+      <w:r>
+        <w:rPr>
+          <w:b/>
+          <w:bCs/>
+          <w:sz w:val="28"/>
+          <w:szCs w:val="28"/>
+          <w:u w:val="single"/>
+          <w:lang w:val="en-CA"/>
+        </w:rPr>
+        <w:t>Submit</w:t>
+      </w:r>
+    </w:p>
+    <w:p>
+      <w:pPr>
+        <w:rPr>
+          <w:sz w:val="28"/>
+          <w:szCs w:val="28"/>
+          <w:lang w:val="en-CA"/>
+        </w:rPr>
+      </w:pPr>
+      <w:r>
+        <w:rPr>
+          <w:sz w:val="28"/>
+          <w:szCs w:val="28"/>
+          <w:lang w:val="en-CA"/>
+        </w:rPr>
+        <w:t>A csv of aggregated data.</w:t>
+      </w:r>
+    </w:p>
+    <w:p>
+      <w:pPr>
+        <w:rPr>
+          <w:sz w:val="28"/>
+          <w:szCs w:val="28"/>
+          <w:lang w:val="en-CA"/>
+        </w:rPr>
+      </w:pPr>
+      <w:r>
+        <w:rPr>
+          <w:sz w:val="28"/>
+          <w:szCs w:val="28"/>
+          <w:lang w:val="en-CA"/>
+        </w:rPr>
+        <w:t xml:space="preserve">All code including cleanup, </w:t>
+      </w:r>
+      <w:proofErr w:type="gramStart"/>
+      <w:r>
+        <w:rPr>
+          <w:sz w:val="28"/>
+          <w:szCs w:val="28"/>
+          <w:lang w:val="en-CA"/>
+        </w:rPr>
+        <w:t>manipulation</w:t>
+      </w:r>
+      <w:proofErr w:type="gramEnd"/>
+      <w:r>
+        <w:rPr>
+          <w:sz w:val="28"/>
+          <w:szCs w:val="28"/>
+          <w:lang w:val="en-CA"/>
+        </w:rPr>
+        <w:t xml:space="preserve"> and process of data.</w:t>
+      </w:r>
+    </w:p>
+    <w:p>
+      <w:pPr>
+        <w:rPr>
+          <w:sz w:val="28"/>
+          <w:szCs w:val="28"/>
+          <w:lang w:val="en-CA"/>
+        </w:rPr>
+      </w:pPr>
+      <w:r>
+        <w:rPr>
+          <w:sz w:val="28"/>
+          <w:szCs w:val="28"/>
+          <w:lang w:val="en-CA"/>
+        </w:rPr>
+        <w:t>A document outlining the difficulties encountered and any recommendations for changes.</w:t>
+      </w:r>
     </w:p>
     <w:sectPr>
       <w:pgSz w:w="12240" w:h="15840"/>
@@ -882,6 +1921,56 @@
     </w:sectPr>
   </w:body>
 </w:document>
+</file>
+
+<file path=word/endnotes.xml><?xml version="1.0" encoding="utf-8"?>
+<w:endnotes xmlns:wpc="http://schemas.microsoft.com/office/word/2010/wordprocessingCanvas" xmlns:cx="http://schemas.microsoft.com/office/drawing/2014/chartex" xmlns:cx1="http://schemas.microsoft.com/office/drawing/2015/9/8/chartex" xmlns:cx2="http://schemas.microsoft.com/office/drawing/2015/10/21/chartex" xmlns:cx3="http://schemas.microsoft.com/office/drawing/2016/5/9/chartex" xmlns:cx4="http://schemas.microsoft.com/office/drawing/2016/5/10/chartex" xmlns:cx5="http://schemas.microsoft.com/office/drawing/2016/5/11/chartex" xmlns:cx6="http://schemas.microsoft.com/office/drawing/2016/5/12/chartex" xmlns:cx7="http://schemas.microsoft.com/office/drawing/2016/5/13/chartex" xmlns:cx8="http://schemas.microsoft.com/office/drawing/2016/5/14/chartex" xmlns:mc="http://schemas.openxmlformats.org/markup-compatibility/2006" xmlns:aink="http://schemas.microsoft.com/office/drawing/2016/ink" xmlns:am3d="http://schemas.microsoft.com/office/drawing/2017/model3d" xmlns:o="urn:schemas-microsoft-com:office:office" xmlns:oel="http://schemas.microsoft.com/office/2019/extlst" xmlns:r="http://schemas.openxmlformats.org/officeDocument/2006/relationships" xmlns:m="http://schemas.openxmlformats.org/officeDocument/2006/math" xmlns:v="urn:schemas-microsoft-com:vml" xmlns:wp14="http://schemas.microsoft.com/office/word/2010/wordprocessingDrawing" xmlns:wp="http://schemas.openxmlformats.org/drawingml/2006/wordprocessingDrawing" xmlns:w10="urn:schemas-microsoft-com:office:word" xmlns:w="http://schemas.openxmlformats.org/wordprocessingml/2006/main" xmlns:w14="http://schemas.microsoft.com/office/word/2010/wordml" xmlns:w15="http://schemas.microsoft.com/office/word/2012/wordml" xmlns:w16cex="http://schemas.microsoft.com/office/word/2018/wordml/cex" xmlns:w16cid="http://schemas.microsoft.com/office/word/2016/wordml/cid" xmlns:w16="http://schemas.microsoft.com/office/word/2018/wordml" xmlns:w16sdtdh="http://schemas.microsoft.com/office/word/2020/wordml/sdtdatahash" xmlns:w16se="http://schemas.microsoft.com/office/word/2015/wordml/symex" xmlns:wpg="http://schemas.microsoft.com/office/word/2010/wordprocessingGroup" xmlns:wpi="http://schemas.microsoft.com/office/word/2010/wordprocessingInk" xmlns:wne="http://schemas.microsoft.com/office/word/2006/wordml" xmlns:wps="http://schemas.microsoft.com/office/word/2010/wordprocessingShape" mc:Ignorable="w14 w15 w16se w16cid w16 w16cex w16sdtdh wp14">
+  <w:endnote w:type="separator" w:id="-1">
+    <w:p>
+      <w:pPr>
+        <w:spacing w:after="0" w:line="240" w:lineRule="auto"/>
+      </w:pPr>
+      <w:r>
+        <w:separator/>
+      </w:r>
+    </w:p>
+  </w:endnote>
+  <w:endnote w:type="continuationSeparator" w:id="0">
+    <w:p>
+      <w:pPr>
+        <w:spacing w:after="0" w:line="240" w:lineRule="auto"/>
+      </w:pPr>
+      <w:r>
+        <w:continuationSeparator/>
+      </w:r>
+    </w:p>
+  </w:endnote>
+</w:endnotes>
+</file>
+
+<file path=word/footnotes.xml><?xml version="1.0" encoding="utf-8"?>
+<w:footnotes xmlns:wpc="http://schemas.microsoft.com/office/word/2010/wordprocessingCanvas" xmlns:cx="http://schemas.microsoft.com/office/drawing/2014/chartex" xmlns:cx1="http://schemas.microsoft.com/office/drawing/2015/9/8/chartex" xmlns:cx2="http://schemas.microsoft.com/office/drawing/2015/10/21/chartex" xmlns:cx3="http://schemas.microsoft.com/office/drawing/2016/5/9/chartex" xmlns:cx4="http://schemas.microsoft.com/office/drawing/2016/5/10/chartex" xmlns:cx5="http://schemas.microsoft.com/office/drawing/2016/5/11/chartex" xmlns:cx6="http://schemas.microsoft.com/office/drawing/2016/5/12/chartex" xmlns:cx7="http://schemas.microsoft.com/office/drawing/2016/5/13/chartex" xmlns:cx8="http://schemas.microsoft.com/office/drawing/2016/5/14/chartex" xmlns:mc="http://schemas.openxmlformats.org/markup-compatibility/2006" xmlns:aink="http://schemas.microsoft.com/office/drawing/2016/ink" xmlns:am3d="http://schemas.microsoft.com/office/drawing/2017/model3d" xmlns:o="urn:schemas-microsoft-com:office:office" xmlns:oel="http://schemas.microsoft.com/office/2019/extlst" xmlns:r="http://schemas.openxmlformats.org/officeDocument/2006/relationships" xmlns:m="http://schemas.openxmlformats.org/officeDocument/2006/math" xmlns:v="urn:schemas-microsoft-com:vml" xmlns:wp14="http://schemas.microsoft.com/office/word/2010/wordprocessingDrawing" xmlns:wp="http://schemas.openxmlformats.org/drawingml/2006/wordprocessingDrawing" xmlns:w10="urn:schemas-microsoft-com:office:word" xmlns:w="http://schemas.openxmlformats.org/wordprocessingml/2006/main" xmlns:w14="http://schemas.microsoft.com/office/word/2010/wordml" xmlns:w15="http://schemas.microsoft.com/office/word/2012/wordml" xmlns:w16cex="http://schemas.microsoft.com/office/word/2018/wordml/cex" xmlns:w16cid="http://schemas.microsoft.com/office/word/2016/wordml/cid" xmlns:w16="http://schemas.microsoft.com/office/word/2018/wordml" xmlns:w16sdtdh="http://schemas.microsoft.com/office/word/2020/wordml/sdtdatahash" xmlns:w16se="http://schemas.microsoft.com/office/word/2015/wordml/symex" xmlns:wpg="http://schemas.microsoft.com/office/word/2010/wordprocessingGroup" xmlns:wpi="http://schemas.microsoft.com/office/word/2010/wordprocessingInk" xmlns:wne="http://schemas.microsoft.com/office/word/2006/wordml" xmlns:wps="http://schemas.microsoft.com/office/word/2010/wordprocessingShape" mc:Ignorable="w14 w15 w16se w16cid w16 w16cex w16sdtdh wp14">
+  <w:footnote w:type="separator" w:id="-1">
+    <w:p>
+      <w:pPr>
+        <w:spacing w:after="0" w:line="240" w:lineRule="auto"/>
+      </w:pPr>
+      <w:r>
+        <w:separator/>
+      </w:r>
+    </w:p>
+  </w:footnote>
+  <w:footnote w:type="continuationSeparator" w:id="0">
+    <w:p>
+      <w:pPr>
+        <w:spacing w:after="0" w:line="240" w:lineRule="auto"/>
+      </w:pPr>
+      <w:r>
+        <w:continuationSeparator/>
+      </w:r>
+    </w:p>
+  </w:footnote>
+</w:footnotes>
 </file>
 
 <file path=word/numbering.xml><?xml version="1.0" encoding="utf-8"?>
@@ -1242,7 +2331,7 @@
   <w:docDefaults>
     <w:rPrDefault>
       <w:rPr>
-        <w:rFonts w:asciiTheme="minorHAnsi" w:eastAsiaTheme="minorHAnsi" w:hAnsiTheme="minorHAnsi" w:cstheme="minorBidi"/>
+        <w:rFonts w:asciiTheme="minorHAnsi" w:eastAsia="宋体" w:hAnsiTheme="minorHAnsi" w:cstheme="minorBidi"/>
         <w:sz w:val="22"/>
         <w:szCs w:val="22"/>
         <w:lang w:val="en-US" w:eastAsia="en-US" w:bidi="ar-SA"/>
@@ -1703,6 +2792,69 @@
       <w:contextualSpacing/>
     </w:pPr>
   </w:style>
+  <w:style w:type="table" w:styleId="TableGrid">
+    <w:name w:val="Table Grid"/>
+    <w:basedOn w:val="TableNormal"/>
+    <w:uiPriority w:val="39"/>
+    <w:rsid w:val="00BF6800"/>
+    <w:pPr>
+      <w:spacing w:after="0" w:line="240" w:lineRule="auto"/>
+    </w:pPr>
+    <w:tblPr>
+      <w:tblBorders>
+        <w:top w:val="single" w:sz="4" w:space="0" w:color="auto"/>
+        <w:left w:val="single" w:sz="4" w:space="0" w:color="auto"/>
+        <w:bottom w:val="single" w:sz="4" w:space="0" w:color="auto"/>
+        <w:right w:val="single" w:sz="4" w:space="0" w:color="auto"/>
+        <w:insideH w:val="single" w:sz="4" w:space="0" w:color="auto"/>
+        <w:insideV w:val="single" w:sz="4" w:space="0" w:color="auto"/>
+      </w:tblBorders>
+    </w:tblPr>
+  </w:style>
+  <w:style w:type="paragraph" w:styleId="Header">
+    <w:name w:val="header"/>
+    <w:basedOn w:val="Normal"/>
+    <w:link w:val="HeaderChar"/>
+    <w:uiPriority w:val="99"/>
+    <w:unhideWhenUsed/>
+    <w:rsid w:val="00900BDA"/>
+    <w:pPr>
+      <w:tabs>
+        <w:tab w:val="center" w:pos="4320"/>
+        <w:tab w:val="right" w:pos="8640"/>
+      </w:tabs>
+      <w:spacing w:after="0" w:line="240" w:lineRule="auto"/>
+    </w:pPr>
+  </w:style>
+  <w:style w:type="character" w:customStyle="1" w:styleId="HeaderChar">
+    <w:name w:val="Header Char"/>
+    <w:basedOn w:val="DefaultParagraphFont"/>
+    <w:link w:val="Header"/>
+    <w:uiPriority w:val="99"/>
+    <w:rsid w:val="00900BDA"/>
+  </w:style>
+  <w:style w:type="paragraph" w:styleId="Footer">
+    <w:name w:val="footer"/>
+    <w:basedOn w:val="Normal"/>
+    <w:link w:val="FooterChar"/>
+    <w:uiPriority w:val="99"/>
+    <w:unhideWhenUsed/>
+    <w:rsid w:val="00900BDA"/>
+    <w:pPr>
+      <w:tabs>
+        <w:tab w:val="center" w:pos="4320"/>
+        <w:tab w:val="right" w:pos="8640"/>
+      </w:tabs>
+      <w:spacing w:after="0" w:line="240" w:lineRule="auto"/>
+    </w:pPr>
+  </w:style>
+  <w:style w:type="character" w:customStyle="1" w:styleId="FooterChar">
+    <w:name w:val="Footer Char"/>
+    <w:basedOn w:val="DefaultParagraphFont"/>
+    <w:link w:val="Footer"/>
+    <w:uiPriority w:val="99"/>
+    <w:rsid w:val="00900BDA"/>
+  </w:style>
 </w:styles>
 </file>
 

</xml_diff>